<commit_message>
update to take out dates
</commit_message>
<xml_diff>
--- a/Workbook.docx
+++ b/Workbook.docx
@@ -97,650 +97,662 @@
         <w:rPr/>
       </w:r>
     </w:p>
-    <w:p>
-      <w:pPr>
-        <w:pStyle w:val="ContentsHeading"/>
-        <w:rPr/>
-      </w:pPr>
-      <w:r>
-        <w:rPr/>
-        <w:t>Table of Contents</w:t>
-      </w:r>
-    </w:p>
-    <w:p>
-      <w:pPr>
-        <w:pStyle w:val="Contents1"/>
-        <w:tabs>
-          <w:tab w:val="right" w:pos="9638" w:leader="dot"/>
-        </w:tabs>
-        <w:rPr/>
-      </w:pPr>
-      <w:r>
-        <w:fldChar w:fldCharType="begin"/>
-      </w:r>
-      <w:r>
-        <w:rPr>
-          <w:rStyle w:val="IndexLink"/>
-        </w:rPr>
-        <w:instrText> TOC \f \o "1-9" \h</w:instrText>
-      </w:r>
-      <w:r>
-        <w:rPr>
-          <w:rStyle w:val="IndexLink"/>
-        </w:rPr>
-        <w:fldChar w:fldCharType="separate"/>
-      </w:r>
-      <w:hyperlink w:anchor="__RefHeading___Toc151_2153683434">
-        <w:r>
-          <w:rPr>
-            <w:rStyle w:val="IndexLink"/>
-          </w:rPr>
-          <w:t>Section 1 - Setup</w:t>
-          <w:tab/>
-          <w:t>3</w:t>
-        </w:r>
-      </w:hyperlink>
-    </w:p>
-    <w:p>
-      <w:pPr>
-        <w:pStyle w:val="Contents2"/>
-        <w:tabs>
-          <w:tab w:val="right" w:pos="9355" w:leader="dot"/>
-        </w:tabs>
-        <w:rPr/>
-      </w:pPr>
-      <w:hyperlink w:anchor="__RefHeading___Toc153_2153683434">
-        <w:r>
-          <w:rPr>
-            <w:rStyle w:val="IndexLink"/>
-          </w:rPr>
-          <w:t>Installation</w:t>
-          <w:tab/>
-          <w:t>3</w:t>
-        </w:r>
-      </w:hyperlink>
-    </w:p>
-    <w:p>
-      <w:pPr>
-        <w:pStyle w:val="Contents3"/>
-        <w:tabs>
-          <w:tab w:val="right" w:pos="9072" w:leader="dot"/>
-        </w:tabs>
-        <w:rPr/>
-      </w:pPr>
-      <w:hyperlink w:anchor="__RefHeading___Toc1135_152967944">
-        <w:r>
-          <w:rPr>
-            <w:rStyle w:val="IndexLink"/>
-          </w:rPr>
-          <w:t>Linux Install</w:t>
-          <w:tab/>
-          <w:t>6</w:t>
-        </w:r>
-      </w:hyperlink>
-    </w:p>
-    <w:p>
-      <w:pPr>
-        <w:pStyle w:val="Contents2"/>
-        <w:tabs>
-          <w:tab w:val="right" w:pos="9355" w:leader="dot"/>
-        </w:tabs>
-        <w:rPr/>
-      </w:pPr>
-      <w:hyperlink w:anchor="__RefHeading___Toc155_2153683434">
-        <w:r>
-          <w:rPr>
-            <w:rStyle w:val="IndexLink"/>
-          </w:rPr>
-          <w:t>The IDE</w:t>
-          <w:tab/>
-          <w:t>6</w:t>
-        </w:r>
-      </w:hyperlink>
-    </w:p>
-    <w:p>
-      <w:pPr>
-        <w:pStyle w:val="Contents3"/>
-        <w:tabs>
-          <w:tab w:val="right" w:pos="9072" w:leader="dot"/>
-        </w:tabs>
-        <w:rPr/>
-      </w:pPr>
-      <w:hyperlink w:anchor="__RefHeading___Toc842_3995523646">
-        <w:r>
-          <w:rPr>
-            <w:rStyle w:val="IndexLink"/>
-          </w:rPr>
-          <w:t>The toolbar area</w:t>
-          <w:tab/>
-          <w:t>7</w:t>
-        </w:r>
-      </w:hyperlink>
-    </w:p>
-    <w:p>
-      <w:pPr>
-        <w:pStyle w:val="Contents3"/>
-        <w:tabs>
-          <w:tab w:val="right" w:pos="9072" w:leader="dot"/>
-        </w:tabs>
-        <w:rPr/>
-      </w:pPr>
-      <w:hyperlink w:anchor="__RefHeading___Toc844_3995523646">
-        <w:r>
-          <w:rPr>
-            <w:rStyle w:val="IndexLink"/>
-          </w:rPr>
-          <w:t>The Editor Area</w:t>
-          <w:tab/>
-          <w:t>7</w:t>
-        </w:r>
-      </w:hyperlink>
-    </w:p>
-    <w:p>
-      <w:pPr>
-        <w:pStyle w:val="Contents3"/>
-        <w:tabs>
-          <w:tab w:val="right" w:pos="9072" w:leader="dot"/>
-        </w:tabs>
-        <w:rPr/>
-      </w:pPr>
-      <w:hyperlink w:anchor="__RefHeading___Toc846_3995523646">
-        <w:r>
-          <w:rPr>
-            <w:rStyle w:val="IndexLink"/>
-          </w:rPr>
-          <w:t>The Console Area</w:t>
-          <w:tab/>
-          <w:t>7</w:t>
-        </w:r>
-      </w:hyperlink>
-    </w:p>
-    <w:p>
-      <w:pPr>
-        <w:pStyle w:val="Contents1"/>
-        <w:tabs>
-          <w:tab w:val="right" w:pos="9638" w:leader="dot"/>
-        </w:tabs>
-        <w:rPr/>
-      </w:pPr>
-      <w:hyperlink w:anchor="__RefHeading___Toc169_2153683434">
-        <w:r>
-          <w:rPr>
-            <w:rStyle w:val="IndexLink"/>
-          </w:rPr>
-          <w:t>Section 2 – The Exercises</w:t>
-          <w:tab/>
-          <w:t>7</w:t>
-        </w:r>
-      </w:hyperlink>
-    </w:p>
-    <w:p>
-      <w:pPr>
-        <w:pStyle w:val="Contents2"/>
-        <w:tabs>
-          <w:tab w:val="right" w:pos="9355" w:leader="dot"/>
-        </w:tabs>
-        <w:rPr/>
-      </w:pPr>
-      <w:hyperlink w:anchor="__RefHeading___Toc171_2153683434">
-        <w:r>
-          <w:rPr>
-            <w:rStyle w:val="IndexLink"/>
-          </w:rPr>
-          <w:t>Exercise 1 – Blinkenlights</w:t>
-          <w:tab/>
-          <w:t>8</w:t>
-        </w:r>
-      </w:hyperlink>
-    </w:p>
-    <w:p>
-      <w:pPr>
-        <w:pStyle w:val="Contents3"/>
-        <w:tabs>
-          <w:tab w:val="right" w:pos="9072" w:leader="dot"/>
-        </w:tabs>
-        <w:rPr/>
-      </w:pPr>
-      <w:hyperlink w:anchor="__RefHeading___Toc173_2153683434">
-        <w:r>
-          <w:rPr>
-            <w:rStyle w:val="IndexLink"/>
-          </w:rPr>
-          <w:t>Aim</w:t>
-          <w:tab/>
-          <w:t>8</w:t>
-        </w:r>
-      </w:hyperlink>
-    </w:p>
-    <w:p>
-      <w:pPr>
-        <w:pStyle w:val="Contents3"/>
-        <w:tabs>
-          <w:tab w:val="right" w:pos="9072" w:leader="dot"/>
-        </w:tabs>
-        <w:rPr/>
-      </w:pPr>
-      <w:hyperlink w:anchor="__RefHeading___Toc838_3995523646">
-        <w:r>
-          <w:rPr>
-            <w:rStyle w:val="IndexLink"/>
-          </w:rPr>
-          <w:t>Method</w:t>
-          <w:tab/>
-          <w:t>8</w:t>
-        </w:r>
-      </w:hyperlink>
-    </w:p>
-    <w:p>
-      <w:pPr>
-        <w:pStyle w:val="Contents3"/>
-        <w:tabs>
-          <w:tab w:val="right" w:pos="9072" w:leader="dot"/>
-        </w:tabs>
-        <w:rPr/>
-      </w:pPr>
-      <w:hyperlink w:anchor="__RefHeading___Toc840_3995523646">
-        <w:r>
-          <w:rPr>
-            <w:rStyle w:val="IndexLink"/>
-          </w:rPr>
-          <w:t>So what did we just do?</w:t>
-          <w:tab/>
-          <w:t>8</w:t>
-        </w:r>
-      </w:hyperlink>
-    </w:p>
-    <w:p>
-      <w:pPr>
-        <w:pStyle w:val="Contents2"/>
-        <w:tabs>
-          <w:tab w:val="right" w:pos="9355" w:leader="dot"/>
-        </w:tabs>
-        <w:rPr/>
-      </w:pPr>
-      <w:hyperlink w:anchor="__RefHeading___Toc175_2153683434">
-        <w:r>
-          <w:rPr>
-            <w:rStyle w:val="IndexLink"/>
-          </w:rPr>
-          <w:t>Exercise 2 – Notepad</w:t>
-          <w:tab/>
-          <w:t>9</w:t>
-        </w:r>
-      </w:hyperlink>
-    </w:p>
-    <w:p>
-      <w:pPr>
-        <w:pStyle w:val="Contents3"/>
-        <w:tabs>
-          <w:tab w:val="right" w:pos="9072" w:leader="dot"/>
-        </w:tabs>
-        <w:rPr/>
-      </w:pPr>
-      <w:hyperlink w:anchor="__RefHeading___Toc177_2153683434">
-        <w:r>
-          <w:rPr>
-            <w:rStyle w:val="IndexLink"/>
-          </w:rPr>
-          <w:t>Aim</w:t>
-          <w:tab/>
-          <w:t>9</w:t>
-        </w:r>
-      </w:hyperlink>
-    </w:p>
-    <w:p>
-      <w:pPr>
-        <w:pStyle w:val="Contents3"/>
-        <w:tabs>
-          <w:tab w:val="right" w:pos="9072" w:leader="dot"/>
-        </w:tabs>
-        <w:rPr/>
-      </w:pPr>
-      <w:hyperlink w:anchor="__RefHeading___Toc179_2153683434">
-        <w:r>
-          <w:rPr>
-            <w:rStyle w:val="IndexLink"/>
-          </w:rPr>
-          <w:t>Method</w:t>
-          <w:tab/>
-          <w:t>9</w:t>
-        </w:r>
-      </w:hyperlink>
-    </w:p>
-    <w:p>
-      <w:pPr>
-        <w:pStyle w:val="Contents3"/>
-        <w:tabs>
-          <w:tab w:val="right" w:pos="9072" w:leader="dot"/>
-        </w:tabs>
-        <w:rPr/>
-      </w:pPr>
-      <w:hyperlink w:anchor="__RefHeading___Toc1114_152967944">
-        <w:r>
-          <w:rPr>
-            <w:rStyle w:val="IndexLink"/>
-          </w:rPr>
-          <w:t>Results</w:t>
-          <w:tab/>
-          <w:t>9</w:t>
-        </w:r>
-      </w:hyperlink>
-    </w:p>
-    <w:p>
-      <w:pPr>
-        <w:pStyle w:val="Contents2"/>
-        <w:tabs>
-          <w:tab w:val="right" w:pos="9355" w:leader="dot"/>
-        </w:tabs>
-        <w:rPr/>
-      </w:pPr>
-      <w:hyperlink w:anchor="__RefHeading___Toc181_2153683434">
-        <w:r>
-          <w:rPr>
-            <w:rStyle w:val="IndexLink"/>
-          </w:rPr>
-          <w:t>Exercise 3 – Fake Update</w:t>
-          <w:tab/>
-          <w:t>9</w:t>
-        </w:r>
-      </w:hyperlink>
-    </w:p>
-    <w:p>
-      <w:pPr>
-        <w:pStyle w:val="Contents3"/>
-        <w:tabs>
-          <w:tab w:val="right" w:pos="9072" w:leader="dot"/>
-        </w:tabs>
-        <w:rPr/>
-      </w:pPr>
-      <w:hyperlink w:anchor="__RefHeading___Toc183_2153683434">
-        <w:r>
-          <w:rPr>
-            <w:rStyle w:val="IndexLink"/>
-          </w:rPr>
-          <w:t>Aim</w:t>
-          <w:tab/>
-          <w:t>9</w:t>
-        </w:r>
-      </w:hyperlink>
-    </w:p>
-    <w:p>
-      <w:pPr>
-        <w:pStyle w:val="Contents3"/>
-        <w:tabs>
-          <w:tab w:val="right" w:pos="9072" w:leader="dot"/>
-        </w:tabs>
-        <w:rPr/>
-      </w:pPr>
-      <w:hyperlink w:anchor="__RefHeading___Toc185_2153683434">
-        <w:r>
-          <w:rPr>
-            <w:rStyle w:val="IndexLink"/>
-          </w:rPr>
-          <w:t>Method</w:t>
-          <w:tab/>
-          <w:t>10</w:t>
-        </w:r>
-      </w:hyperlink>
-    </w:p>
-    <w:p>
-      <w:pPr>
-        <w:pStyle w:val="Contents3"/>
-        <w:tabs>
-          <w:tab w:val="right" w:pos="9072" w:leader="dot"/>
-        </w:tabs>
-        <w:rPr/>
-      </w:pPr>
-      <w:hyperlink w:anchor="__RefHeading___Toc1116_152967944">
-        <w:r>
-          <w:rPr>
-            <w:rStyle w:val="IndexLink"/>
-          </w:rPr>
-          <w:t>Further Exercise Ideas</w:t>
-          <w:tab/>
-          <w:t>10</w:t>
-        </w:r>
-      </w:hyperlink>
-    </w:p>
-    <w:p>
-      <w:pPr>
-        <w:pStyle w:val="Contents2"/>
-        <w:tabs>
-          <w:tab w:val="right" w:pos="9355" w:leader="dot"/>
-        </w:tabs>
-        <w:rPr/>
-      </w:pPr>
-      <w:hyperlink w:anchor="__RefHeading___Toc187_2153683434">
-        <w:r>
-          <w:rPr>
-            <w:rStyle w:val="IndexLink"/>
-          </w:rPr>
-          <w:t>Exercise 4 – Web Deploy</w:t>
-          <w:tab/>
-          <w:t>10</w:t>
-        </w:r>
-      </w:hyperlink>
-    </w:p>
-    <w:p>
-      <w:pPr>
-        <w:pStyle w:val="Contents3"/>
-        <w:tabs>
-          <w:tab w:val="right" w:pos="9072" w:leader="dot"/>
-        </w:tabs>
-        <w:rPr/>
-      </w:pPr>
-      <w:hyperlink w:anchor="__RefHeading___Toc189_2153683434">
-        <w:r>
-          <w:rPr>
-            <w:rStyle w:val="IndexLink"/>
-          </w:rPr>
-          <w:t>Aim</w:t>
-          <w:tab/>
-          <w:t>10</w:t>
-        </w:r>
-      </w:hyperlink>
-    </w:p>
-    <w:p>
-      <w:pPr>
-        <w:pStyle w:val="Contents3"/>
-        <w:tabs>
-          <w:tab w:val="right" w:pos="9072" w:leader="dot"/>
-        </w:tabs>
-        <w:rPr/>
-      </w:pPr>
-      <w:hyperlink w:anchor="__RefHeading___Toc191_2153683434">
-        <w:r>
-          <w:rPr>
-            <w:rStyle w:val="IndexLink"/>
-          </w:rPr>
-          <w:t>Method</w:t>
-          <w:tab/>
-          <w:t>10</w:t>
-        </w:r>
-      </w:hyperlink>
-    </w:p>
-    <w:p>
-      <w:pPr>
-        <w:pStyle w:val="Contents3"/>
-        <w:tabs>
-          <w:tab w:val="right" w:pos="9072" w:leader="dot"/>
-        </w:tabs>
-        <w:rPr/>
-      </w:pPr>
-      <w:hyperlink w:anchor="__RefHeading___Toc1118_152967944">
-        <w:r>
-          <w:rPr>
-            <w:rStyle w:val="IndexLink"/>
-          </w:rPr>
-          <w:t>Further Exercise Ideas</w:t>
-          <w:tab/>
-          <w:t>11</w:t>
-        </w:r>
-      </w:hyperlink>
-    </w:p>
-    <w:p>
-      <w:pPr>
-        <w:pStyle w:val="Contents2"/>
-        <w:tabs>
-          <w:tab w:val="right" w:pos="9355" w:leader="dot"/>
-        </w:tabs>
-        <w:rPr/>
-      </w:pPr>
-      <w:hyperlink w:anchor="__RefHeading___Toc1120_152967944">
-        <w:r>
-          <w:rPr>
-            <w:rStyle w:val="IndexLink"/>
-          </w:rPr>
-          <w:t>Exercise 5 – Random Numbers</w:t>
-          <w:tab/>
-          <w:t>11</w:t>
-        </w:r>
-      </w:hyperlink>
-    </w:p>
-    <w:p>
-      <w:pPr>
-        <w:pStyle w:val="Contents3"/>
-        <w:tabs>
-          <w:tab w:val="right" w:pos="9072" w:leader="dot"/>
-        </w:tabs>
-        <w:rPr/>
-      </w:pPr>
-      <w:hyperlink w:anchor="__RefHeading___Toc1122_152967944">
-        <w:r>
-          <w:rPr>
-            <w:rStyle w:val="IndexLink"/>
-          </w:rPr>
-          <w:t>Aim</w:t>
-          <w:tab/>
-          <w:t>11</w:t>
-        </w:r>
-      </w:hyperlink>
-    </w:p>
-    <w:p>
-      <w:pPr>
-        <w:pStyle w:val="Contents3"/>
-        <w:tabs>
-          <w:tab w:val="right" w:pos="9072" w:leader="dot"/>
-        </w:tabs>
-        <w:rPr/>
-      </w:pPr>
-      <w:hyperlink w:anchor="__RefHeading___Toc1124_152967944">
-        <w:r>
-          <w:rPr>
-            <w:rStyle w:val="IndexLink"/>
-          </w:rPr>
-          <w:t>Method</w:t>
-          <w:tab/>
-          <w:t>11</w:t>
-        </w:r>
-      </w:hyperlink>
-    </w:p>
-    <w:p>
-      <w:pPr>
-        <w:pStyle w:val="Contents2"/>
-        <w:tabs>
-          <w:tab w:val="right" w:pos="9355" w:leader="dot"/>
-        </w:tabs>
-        <w:rPr/>
-      </w:pPr>
-      <w:hyperlink w:anchor="__RefHeading___Toc1126_152967944">
-        <w:r>
-          <w:rPr>
-            <w:rStyle w:val="IndexLink"/>
-          </w:rPr>
-          <w:t>Exercise 6 – Convert a Ducky Script</w:t>
-          <w:tab/>
-          <w:t>11</w:t>
-        </w:r>
-      </w:hyperlink>
-    </w:p>
-    <w:p>
-      <w:pPr>
-        <w:pStyle w:val="Contents3"/>
-        <w:tabs>
-          <w:tab w:val="right" w:pos="9072" w:leader="dot"/>
-        </w:tabs>
-        <w:rPr/>
-      </w:pPr>
-      <w:hyperlink w:anchor="__RefHeading___Toc1128_152967944">
-        <w:r>
-          <w:rPr>
-            <w:rStyle w:val="IndexLink"/>
-          </w:rPr>
-          <w:t>Aim</w:t>
-          <w:tab/>
-          <w:t>12</w:t>
-        </w:r>
-      </w:hyperlink>
-    </w:p>
-    <w:p>
-      <w:pPr>
-        <w:pStyle w:val="Contents3"/>
-        <w:tabs>
-          <w:tab w:val="right" w:pos="9072" w:leader="dot"/>
-        </w:tabs>
-        <w:rPr/>
-      </w:pPr>
-      <w:hyperlink w:anchor="__RefHeading___Toc1130_152967944">
-        <w:r>
-          <w:rPr>
-            <w:rStyle w:val="IndexLink"/>
-          </w:rPr>
-          <w:t>Method</w:t>
-          <w:tab/>
-          <w:t>12</w:t>
-        </w:r>
-      </w:hyperlink>
-    </w:p>
-    <w:p>
-      <w:pPr>
-        <w:pStyle w:val="Contents1"/>
-        <w:tabs>
-          <w:tab w:val="right" w:pos="9638" w:leader="dot"/>
-        </w:tabs>
-        <w:rPr/>
-      </w:pPr>
-      <w:hyperlink w:anchor="__RefHeading___Toc193_2153683434">
-        <w:r>
-          <w:rPr>
-            <w:rStyle w:val="IndexLink"/>
-          </w:rPr>
-          <w:t>Appendix 1 - Useful Links</w:t>
-          <w:tab/>
-          <w:t>13</w:t>
-        </w:r>
-      </w:hyperlink>
-    </w:p>
-    <w:p>
-      <w:pPr>
-        <w:pStyle w:val="Contents1"/>
-        <w:tabs>
-          <w:tab w:val="right" w:pos="9638" w:leader="dot"/>
-        </w:tabs>
-        <w:rPr/>
-      </w:pPr>
-      <w:hyperlink w:anchor="__RefHeading___Toc195_2153683434">
-        <w:r>
-          <w:rPr>
-            <w:rStyle w:val="IndexLink"/>
-          </w:rPr>
-          <w:t>Appendix 2 - DuckyScript To Digispark Reference</w:t>
-          <w:tab/>
-          <w:t>14</w:t>
-        </w:r>
-      </w:hyperlink>
-    </w:p>
-    <w:p>
-      <w:pPr>
-        <w:pStyle w:val="Normal"/>
-        <w:rPr/>
-      </w:pPr>
-      <w:r>
-        <w:rPr/>
-      </w:r>
-      <w:r>
-        <w:rPr/>
-        <w:fldChar w:fldCharType="end"/>
+    <w:sdt>
+      <w:sdtPr>
+        <w:docPartObj>
+          <w:docPartGallery w:val="Table of Contents"/>
+          <w:docPartUnique w:val="true"/>
+        </w:docPartObj>
+      </w:sdtPr>
+      <w:sdtContent>
+        <w:p>
+          <w:pPr>
+            <w:pStyle w:val="ContentsHeading"/>
+            <w:rPr/>
+          </w:pPr>
+          <w:r>
+            <w:rPr/>
+            <w:t>Table of Contents</w:t>
+          </w:r>
+        </w:p>
+        <w:p>
+          <w:pPr>
+            <w:pStyle w:val="Contents1"/>
+            <w:tabs>
+              <w:tab w:val="right" w:pos="9638" w:leader="dot"/>
+            </w:tabs>
+            <w:rPr/>
+          </w:pPr>
+          <w:r>
+            <w:fldChar w:fldCharType="begin"/>
+          </w:r>
+          <w:r>
+            <w:rPr>
+              <w:rStyle w:val="IndexLink"/>
+            </w:rPr>
+            <w:instrText> TOC \f \o "1-9" \h</w:instrText>
+          </w:r>
+          <w:r>
+            <w:rPr>
+              <w:rStyle w:val="IndexLink"/>
+            </w:rPr>
+            <w:fldChar w:fldCharType="separate"/>
+          </w:r>
+          <w:hyperlink w:anchor="__RefHeading___Toc151_2153683434">
+            <w:r>
+              <w:rPr>
+                <w:rStyle w:val="IndexLink"/>
+              </w:rPr>
+              <w:t>Section 1 - Setup</w:t>
+              <w:tab/>
+              <w:t>3</w:t>
+            </w:r>
+          </w:hyperlink>
+        </w:p>
+        <w:p>
+          <w:pPr>
+            <w:pStyle w:val="Contents2"/>
+            <w:tabs>
+              <w:tab w:val="right" w:pos="9355" w:leader="dot"/>
+            </w:tabs>
+            <w:rPr/>
+          </w:pPr>
+          <w:hyperlink w:anchor="__RefHeading___Toc153_2153683434">
+            <w:r>
+              <w:rPr>
+                <w:rStyle w:val="IndexLink"/>
+              </w:rPr>
+              <w:t>Installation</w:t>
+              <w:tab/>
+              <w:t>3</w:t>
+            </w:r>
+          </w:hyperlink>
+        </w:p>
+        <w:p>
+          <w:pPr>
+            <w:pStyle w:val="Contents3"/>
+            <w:tabs>
+              <w:tab w:val="right" w:pos="9072" w:leader="dot"/>
+            </w:tabs>
+            <w:rPr/>
+          </w:pPr>
+          <w:hyperlink w:anchor="__RefHeading___Toc1135_152967944">
+            <w:r>
+              <w:rPr>
+                <w:rStyle w:val="IndexLink"/>
+              </w:rPr>
+              <w:t>Linux Install</w:t>
+              <w:tab/>
+              <w:t>6</w:t>
+            </w:r>
+          </w:hyperlink>
+        </w:p>
+        <w:p>
+          <w:pPr>
+            <w:pStyle w:val="Contents2"/>
+            <w:tabs>
+              <w:tab w:val="right" w:pos="9355" w:leader="dot"/>
+            </w:tabs>
+            <w:rPr/>
+          </w:pPr>
+          <w:hyperlink w:anchor="__RefHeading___Toc155_2153683434">
+            <w:r>
+              <w:rPr>
+                <w:rStyle w:val="IndexLink"/>
+              </w:rPr>
+              <w:t>The IDE</w:t>
+              <w:tab/>
+              <w:t>6</w:t>
+            </w:r>
+          </w:hyperlink>
+        </w:p>
+        <w:p>
+          <w:pPr>
+            <w:pStyle w:val="Contents3"/>
+            <w:tabs>
+              <w:tab w:val="right" w:pos="9072" w:leader="dot"/>
+            </w:tabs>
+            <w:rPr/>
+          </w:pPr>
+          <w:hyperlink w:anchor="__RefHeading___Toc842_3995523646">
+            <w:r>
+              <w:rPr>
+                <w:rStyle w:val="IndexLink"/>
+              </w:rPr>
+              <w:t>The toolbar area</w:t>
+              <w:tab/>
+              <w:t>7</w:t>
+            </w:r>
+          </w:hyperlink>
+        </w:p>
+        <w:p>
+          <w:pPr>
+            <w:pStyle w:val="Contents3"/>
+            <w:tabs>
+              <w:tab w:val="right" w:pos="9072" w:leader="dot"/>
+            </w:tabs>
+            <w:rPr/>
+          </w:pPr>
+          <w:hyperlink w:anchor="__RefHeading___Toc844_3995523646">
+            <w:r>
+              <w:rPr>
+                <w:rStyle w:val="IndexLink"/>
+              </w:rPr>
+              <w:t>The Editor Area</w:t>
+              <w:tab/>
+              <w:t>7</w:t>
+            </w:r>
+          </w:hyperlink>
+        </w:p>
+        <w:p>
+          <w:pPr>
+            <w:pStyle w:val="Contents3"/>
+            <w:tabs>
+              <w:tab w:val="right" w:pos="9072" w:leader="dot"/>
+            </w:tabs>
+            <w:rPr/>
+          </w:pPr>
+          <w:hyperlink w:anchor="__RefHeading___Toc846_3995523646">
+            <w:r>
+              <w:rPr>
+                <w:rStyle w:val="IndexLink"/>
+              </w:rPr>
+              <w:t>The Console Area</w:t>
+              <w:tab/>
+              <w:t>7</w:t>
+            </w:r>
+          </w:hyperlink>
+        </w:p>
+        <w:p>
+          <w:pPr>
+            <w:pStyle w:val="Contents1"/>
+            <w:tabs>
+              <w:tab w:val="right" w:pos="9638" w:leader="dot"/>
+            </w:tabs>
+            <w:rPr/>
+          </w:pPr>
+          <w:hyperlink w:anchor="__RefHeading___Toc169_2153683434">
+            <w:r>
+              <w:rPr>
+                <w:rStyle w:val="IndexLink"/>
+              </w:rPr>
+              <w:t>Section 2 – The Exercises</w:t>
+              <w:tab/>
+              <w:t>7</w:t>
+            </w:r>
+          </w:hyperlink>
+        </w:p>
+        <w:p>
+          <w:pPr>
+            <w:pStyle w:val="Contents2"/>
+            <w:tabs>
+              <w:tab w:val="right" w:pos="9355" w:leader="dot"/>
+            </w:tabs>
+            <w:rPr/>
+          </w:pPr>
+          <w:hyperlink w:anchor="__RefHeading___Toc171_2153683434">
+            <w:r>
+              <w:rPr>
+                <w:rStyle w:val="IndexLink"/>
+              </w:rPr>
+              <w:t>Exercise 1 – Blinkenlights</w:t>
+              <w:tab/>
+              <w:t>8</w:t>
+            </w:r>
+          </w:hyperlink>
+        </w:p>
+        <w:p>
+          <w:pPr>
+            <w:pStyle w:val="Contents3"/>
+            <w:tabs>
+              <w:tab w:val="right" w:pos="9072" w:leader="dot"/>
+            </w:tabs>
+            <w:rPr/>
+          </w:pPr>
+          <w:hyperlink w:anchor="__RefHeading___Toc173_2153683434">
+            <w:r>
+              <w:rPr>
+                <w:rStyle w:val="IndexLink"/>
+              </w:rPr>
+              <w:t>Aim</w:t>
+              <w:tab/>
+              <w:t>8</w:t>
+            </w:r>
+          </w:hyperlink>
+        </w:p>
+        <w:p>
+          <w:pPr>
+            <w:pStyle w:val="Contents3"/>
+            <w:tabs>
+              <w:tab w:val="right" w:pos="9072" w:leader="dot"/>
+            </w:tabs>
+            <w:rPr/>
+          </w:pPr>
+          <w:hyperlink w:anchor="__RefHeading___Toc838_3995523646">
+            <w:r>
+              <w:rPr>
+                <w:rStyle w:val="IndexLink"/>
+              </w:rPr>
+              <w:t>Method</w:t>
+              <w:tab/>
+              <w:t>8</w:t>
+            </w:r>
+          </w:hyperlink>
+        </w:p>
+        <w:p>
+          <w:pPr>
+            <w:pStyle w:val="Contents3"/>
+            <w:tabs>
+              <w:tab w:val="right" w:pos="9072" w:leader="dot"/>
+            </w:tabs>
+            <w:rPr/>
+          </w:pPr>
+          <w:hyperlink w:anchor="__RefHeading___Toc840_3995523646">
+            <w:r>
+              <w:rPr>
+                <w:rStyle w:val="IndexLink"/>
+              </w:rPr>
+              <w:t>So what did we just do?</w:t>
+              <w:tab/>
+              <w:t>8</w:t>
+            </w:r>
+          </w:hyperlink>
+        </w:p>
+        <w:p>
+          <w:pPr>
+            <w:pStyle w:val="Contents2"/>
+            <w:tabs>
+              <w:tab w:val="right" w:pos="9355" w:leader="dot"/>
+            </w:tabs>
+            <w:rPr/>
+          </w:pPr>
+          <w:hyperlink w:anchor="__RefHeading___Toc175_2153683434">
+            <w:r>
+              <w:rPr>
+                <w:rStyle w:val="IndexLink"/>
+              </w:rPr>
+              <w:t>Exercise 2 – Notepad</w:t>
+              <w:tab/>
+              <w:t>9</w:t>
+            </w:r>
+          </w:hyperlink>
+        </w:p>
+        <w:p>
+          <w:pPr>
+            <w:pStyle w:val="Contents3"/>
+            <w:tabs>
+              <w:tab w:val="right" w:pos="9072" w:leader="dot"/>
+            </w:tabs>
+            <w:rPr/>
+          </w:pPr>
+          <w:hyperlink w:anchor="__RefHeading___Toc177_2153683434">
+            <w:r>
+              <w:rPr>
+                <w:rStyle w:val="IndexLink"/>
+              </w:rPr>
+              <w:t>Aim</w:t>
+              <w:tab/>
+              <w:t>9</w:t>
+            </w:r>
+          </w:hyperlink>
+        </w:p>
+        <w:p>
+          <w:pPr>
+            <w:pStyle w:val="Contents3"/>
+            <w:tabs>
+              <w:tab w:val="right" w:pos="9072" w:leader="dot"/>
+            </w:tabs>
+            <w:rPr/>
+          </w:pPr>
+          <w:hyperlink w:anchor="__RefHeading___Toc179_2153683434">
+            <w:r>
+              <w:rPr>
+                <w:rStyle w:val="IndexLink"/>
+              </w:rPr>
+              <w:t>Method</w:t>
+              <w:tab/>
+              <w:t>9</w:t>
+            </w:r>
+          </w:hyperlink>
+        </w:p>
+        <w:p>
+          <w:pPr>
+            <w:pStyle w:val="Contents3"/>
+            <w:tabs>
+              <w:tab w:val="right" w:pos="9072" w:leader="dot"/>
+            </w:tabs>
+            <w:rPr/>
+          </w:pPr>
+          <w:hyperlink w:anchor="__RefHeading___Toc1114_152967944">
+            <w:r>
+              <w:rPr>
+                <w:rStyle w:val="IndexLink"/>
+              </w:rPr>
+              <w:t>Results</w:t>
+              <w:tab/>
+              <w:t>9</w:t>
+            </w:r>
+          </w:hyperlink>
+        </w:p>
+        <w:p>
+          <w:pPr>
+            <w:pStyle w:val="Contents2"/>
+            <w:tabs>
+              <w:tab w:val="right" w:pos="9355" w:leader="dot"/>
+            </w:tabs>
+            <w:rPr/>
+          </w:pPr>
+          <w:hyperlink w:anchor="__RefHeading___Toc181_2153683434">
+            <w:r>
+              <w:rPr>
+                <w:rStyle w:val="IndexLink"/>
+              </w:rPr>
+              <w:t>Exercise 3 – Fake Update</w:t>
+              <w:tab/>
+              <w:t>9</w:t>
+            </w:r>
+          </w:hyperlink>
+        </w:p>
+        <w:p>
+          <w:pPr>
+            <w:pStyle w:val="Contents3"/>
+            <w:tabs>
+              <w:tab w:val="right" w:pos="9072" w:leader="dot"/>
+            </w:tabs>
+            <w:rPr/>
+          </w:pPr>
+          <w:hyperlink w:anchor="__RefHeading___Toc183_2153683434">
+            <w:r>
+              <w:rPr>
+                <w:rStyle w:val="IndexLink"/>
+              </w:rPr>
+              <w:t>Aim</w:t>
+              <w:tab/>
+              <w:t>9</w:t>
+            </w:r>
+          </w:hyperlink>
+        </w:p>
+        <w:p>
+          <w:pPr>
+            <w:pStyle w:val="Contents3"/>
+            <w:tabs>
+              <w:tab w:val="right" w:pos="9072" w:leader="dot"/>
+            </w:tabs>
+            <w:rPr/>
+          </w:pPr>
+          <w:hyperlink w:anchor="__RefHeading___Toc185_2153683434">
+            <w:r>
+              <w:rPr>
+                <w:rStyle w:val="IndexLink"/>
+              </w:rPr>
+              <w:t>Method</w:t>
+              <w:tab/>
+              <w:t>10</w:t>
+            </w:r>
+          </w:hyperlink>
+        </w:p>
+        <w:p>
+          <w:pPr>
+            <w:pStyle w:val="Contents3"/>
+            <w:tabs>
+              <w:tab w:val="right" w:pos="9072" w:leader="dot"/>
+            </w:tabs>
+            <w:rPr/>
+          </w:pPr>
+          <w:hyperlink w:anchor="__RefHeading___Toc1116_152967944">
+            <w:r>
+              <w:rPr>
+                <w:rStyle w:val="IndexLink"/>
+              </w:rPr>
+              <w:t>Further Exercise Ideas</w:t>
+              <w:tab/>
+              <w:t>10</w:t>
+            </w:r>
+          </w:hyperlink>
+        </w:p>
+        <w:p>
+          <w:pPr>
+            <w:pStyle w:val="Contents2"/>
+            <w:tabs>
+              <w:tab w:val="right" w:pos="9355" w:leader="dot"/>
+            </w:tabs>
+            <w:rPr/>
+          </w:pPr>
+          <w:hyperlink w:anchor="__RefHeading___Toc187_2153683434">
+            <w:r>
+              <w:rPr>
+                <w:rStyle w:val="IndexLink"/>
+              </w:rPr>
+              <w:t>Exercise 4 – Web Deploy</w:t>
+              <w:tab/>
+              <w:t>10</w:t>
+            </w:r>
+          </w:hyperlink>
+        </w:p>
+        <w:p>
+          <w:pPr>
+            <w:pStyle w:val="Contents3"/>
+            <w:tabs>
+              <w:tab w:val="right" w:pos="9072" w:leader="dot"/>
+            </w:tabs>
+            <w:rPr/>
+          </w:pPr>
+          <w:hyperlink w:anchor="__RefHeading___Toc189_2153683434">
+            <w:r>
+              <w:rPr>
+                <w:rStyle w:val="IndexLink"/>
+              </w:rPr>
+              <w:t>Aim</w:t>
+              <w:tab/>
+              <w:t>10</w:t>
+            </w:r>
+          </w:hyperlink>
+        </w:p>
+        <w:p>
+          <w:pPr>
+            <w:pStyle w:val="Contents3"/>
+            <w:tabs>
+              <w:tab w:val="right" w:pos="9072" w:leader="dot"/>
+            </w:tabs>
+            <w:rPr/>
+          </w:pPr>
+          <w:hyperlink w:anchor="__RefHeading___Toc191_2153683434">
+            <w:r>
+              <w:rPr>
+                <w:rStyle w:val="IndexLink"/>
+              </w:rPr>
+              <w:t>Method</w:t>
+              <w:tab/>
+              <w:t>10</w:t>
+            </w:r>
+          </w:hyperlink>
+        </w:p>
+        <w:p>
+          <w:pPr>
+            <w:pStyle w:val="Contents3"/>
+            <w:tabs>
+              <w:tab w:val="right" w:pos="9072" w:leader="dot"/>
+            </w:tabs>
+            <w:rPr/>
+          </w:pPr>
+          <w:hyperlink w:anchor="__RefHeading___Toc1118_152967944">
+            <w:r>
+              <w:rPr>
+                <w:rStyle w:val="IndexLink"/>
+              </w:rPr>
+              <w:t>Further Exercise Ideas</w:t>
+              <w:tab/>
+              <w:t>11</w:t>
+            </w:r>
+          </w:hyperlink>
+        </w:p>
+        <w:p>
+          <w:pPr>
+            <w:pStyle w:val="Contents2"/>
+            <w:tabs>
+              <w:tab w:val="right" w:pos="9355" w:leader="dot"/>
+            </w:tabs>
+            <w:rPr/>
+          </w:pPr>
+          <w:hyperlink w:anchor="__RefHeading___Toc1120_152967944">
+            <w:r>
+              <w:rPr>
+                <w:rStyle w:val="IndexLink"/>
+              </w:rPr>
+              <w:t>Exercise 5 – Random Numbers</w:t>
+              <w:tab/>
+              <w:t>11</w:t>
+            </w:r>
+          </w:hyperlink>
+        </w:p>
+        <w:p>
+          <w:pPr>
+            <w:pStyle w:val="Contents3"/>
+            <w:tabs>
+              <w:tab w:val="right" w:pos="9072" w:leader="dot"/>
+            </w:tabs>
+            <w:rPr/>
+          </w:pPr>
+          <w:hyperlink w:anchor="__RefHeading___Toc1122_152967944">
+            <w:r>
+              <w:rPr>
+                <w:rStyle w:val="IndexLink"/>
+              </w:rPr>
+              <w:t>Aim</w:t>
+              <w:tab/>
+              <w:t>11</w:t>
+            </w:r>
+          </w:hyperlink>
+        </w:p>
+        <w:p>
+          <w:pPr>
+            <w:pStyle w:val="Contents3"/>
+            <w:tabs>
+              <w:tab w:val="right" w:pos="9072" w:leader="dot"/>
+            </w:tabs>
+            <w:rPr/>
+          </w:pPr>
+          <w:hyperlink w:anchor="__RefHeading___Toc1124_152967944">
+            <w:r>
+              <w:rPr>
+                <w:rStyle w:val="IndexLink"/>
+              </w:rPr>
+              <w:t>Method</w:t>
+              <w:tab/>
+              <w:t>11</w:t>
+            </w:r>
+          </w:hyperlink>
+        </w:p>
+        <w:p>
+          <w:pPr>
+            <w:pStyle w:val="Contents2"/>
+            <w:tabs>
+              <w:tab w:val="right" w:pos="9355" w:leader="dot"/>
+            </w:tabs>
+            <w:rPr/>
+          </w:pPr>
+          <w:hyperlink w:anchor="__RefHeading___Toc1126_152967944">
+            <w:r>
+              <w:rPr>
+                <w:rStyle w:val="IndexLink"/>
+              </w:rPr>
+              <w:t>Exercise 6 – Convert a Ducky Script</w:t>
+              <w:tab/>
+              <w:t>11</w:t>
+            </w:r>
+          </w:hyperlink>
+        </w:p>
+        <w:p>
+          <w:pPr>
+            <w:pStyle w:val="Contents3"/>
+            <w:tabs>
+              <w:tab w:val="right" w:pos="9072" w:leader="dot"/>
+            </w:tabs>
+            <w:rPr/>
+          </w:pPr>
+          <w:hyperlink w:anchor="__RefHeading___Toc1128_152967944">
+            <w:r>
+              <w:rPr>
+                <w:rStyle w:val="IndexLink"/>
+              </w:rPr>
+              <w:t>Aim</w:t>
+              <w:tab/>
+              <w:t>12</w:t>
+            </w:r>
+          </w:hyperlink>
+        </w:p>
+        <w:p>
+          <w:pPr>
+            <w:pStyle w:val="Contents3"/>
+            <w:tabs>
+              <w:tab w:val="right" w:pos="9072" w:leader="dot"/>
+            </w:tabs>
+            <w:rPr/>
+          </w:pPr>
+          <w:hyperlink w:anchor="__RefHeading___Toc1130_152967944">
+            <w:r>
+              <w:rPr>
+                <w:rStyle w:val="IndexLink"/>
+              </w:rPr>
+              <w:t>Method</w:t>
+              <w:tab/>
+              <w:t>12</w:t>
+            </w:r>
+          </w:hyperlink>
+        </w:p>
+        <w:p>
+          <w:pPr>
+            <w:pStyle w:val="Contents1"/>
+            <w:tabs>
+              <w:tab w:val="right" w:pos="9638" w:leader="dot"/>
+            </w:tabs>
+            <w:rPr/>
+          </w:pPr>
+          <w:hyperlink w:anchor="__RefHeading___Toc193_2153683434">
+            <w:r>
+              <w:rPr>
+                <w:rStyle w:val="IndexLink"/>
+              </w:rPr>
+              <w:t>Appendix 1 - Useful Links</w:t>
+              <w:tab/>
+              <w:t>13</w:t>
+            </w:r>
+          </w:hyperlink>
+        </w:p>
+        <w:p>
+          <w:pPr>
+            <w:pStyle w:val="Contents1"/>
+            <w:tabs>
+              <w:tab w:val="right" w:pos="9638" w:leader="dot"/>
+            </w:tabs>
+            <w:rPr/>
+          </w:pPr>
+          <w:hyperlink w:anchor="__RefHeading___Toc195_2153683434">
+            <w:r>
+              <w:rPr>
+                <w:rStyle w:val="IndexLink"/>
+              </w:rPr>
+              <w:t>Appendix 2 - DuckyScript To Digispark Reference</w:t>
+              <w:tab/>
+              <w:t>14</w:t>
+            </w:r>
+          </w:hyperlink>
+          <w:r>
+            <w:rPr>
+              <w:rStyle w:val="IndexLink"/>
+            </w:rPr>
+            <w:fldChar w:fldCharType="end"/>
+          </w:r>
+        </w:p>
+      </w:sdtContent>
+    </w:sdt>
+    <w:p>
+      <w:pPr>
+        <w:pStyle w:val="Normal"/>
+        <w:rPr/>
+      </w:pPr>
+      <w:r>
+        <w:rPr/>
       </w:r>
       <w:r>
         <w:br w:type="page"/>
@@ -2694,11 +2706,11 @@
       </w:r>
       <w:r>
         <w:rPr/>
-        <w:t>BSide</w:t>
-      </w:r>
-      <w:r>
-        <w:rPr/>
-        <w:t>s!");</w:t>
+        <w:t>&lt;event name here&gt;</w:t>
+      </w:r>
+      <w:r>
+        <w:rPr/>
+        <w:t>!");</w:t>
       </w:r>
     </w:p>
     <w:p>
@@ -4202,7 +4214,7 @@
         </w:tblBorders>
         <w:tblCellMar>
           <w:top w:w="55" w:type="dxa"/>
-          <w:left w:w="54" w:type="dxa"/>
+          <w:left w:w="55" w:type="dxa"/>
           <w:bottom w:w="55" w:type="dxa"/>
           <w:right w:w="55" w:type="dxa"/>
         </w:tblCellMar>

</xml_diff>